<commit_message>
new file:   Documentacion/Anexos/Actividad_9.75/GTKA_RP09.75_PE_ANEXOS.docx 	new file:   Documentacion/Anexos/Actividad_9.75/GTKA_RP09.75_PE_ANEXOS.pdf 	modified:   Documentacion/Reportes/Actividad_9.75/GTKA_RP09.75_PE.docx 	new file:   Documentacion/Reportes/Actividad_9.75/GTKA_RP09.75_PE.pdf 	deleted:    Documentacion/Reportes/Actividad_9.75/~$KA_RP09.75_PE.docx
</commit_message>
<xml_diff>
--- a/Documentacion/Reportes/Actividad_9.75/GTKA_RP09.75_PE.docx
+++ b/Documentacion/Reportes/Actividad_9.75/GTKA_RP09.75_PE.docx
@@ -1001,16 +1001,13 @@
               </w:rPr>
             </w:pPr>
             <w:r>
-              <w:t xml:space="preserve">En este reporte se mostrará el uso de </w:t>
-            </w:r>
-            <w:r>
-              <w:t>vectores y matrices</w:t>
-            </w:r>
-            <w:r>
-              <w:t>, de sus distintos usos en diversas aplicaciones diarias y de cómo funcionan</w:t>
-            </w:r>
-            <w:r>
-              <w:t>.</w:t>
+              <w:t xml:space="preserve">Esta </w:t>
+            </w:r>
+            <w:r>
+              <w:t>práctica</w:t>
+            </w:r>
+            <w:r>
+              <w:t xml:space="preserve"> implica la creación de un programa en el lenguaje de programación C que tenga la capacidad de generar el Identificador Único de Registro de Población (CURP) de cualquier individuo al ingresar únicamente los datos esenciales, tales como nombre, apellidos, fecha de nacimiento, entidad federativa y sexo. Este programa debe estar equipado para manejar excepciones y verificar la validez de los datos ingresados, asegurando así la integridad y precisión de la CURP generada.</w:t>
             </w:r>
           </w:p>
         </w:tc>
@@ -1112,6 +1109,73 @@
           <w:p>
             <w:pPr>
               <w:pStyle w:val="Normal1"/>
+              <w:spacing w:after="0" w:line="240" w:lineRule="auto"/>
+              <w:rPr>
+                <w:rFonts w:asciiTheme="majorHAnsi" w:eastAsia="Arial" w:hAnsiTheme="majorHAnsi" w:cstheme="majorHAnsi"/>
+                <w:u w:val="single"/>
+              </w:rPr>
+            </w:pPr>
+            <w:r>
+              <w:rPr>
+                <w:rFonts w:asciiTheme="majorHAnsi" w:eastAsia="Arial" w:hAnsiTheme="majorHAnsi" w:cstheme="majorHAnsi"/>
+              </w:rPr>
+              <w:t>El objetivo principal es aplicar conocimientos de programación en C, enfocándose en:</w:t>
+            </w:r>
+          </w:p>
+          <w:p>
+            <w:pPr>
+              <w:pStyle w:val="Normal1"/>
+              <w:spacing w:after="0" w:line="240" w:lineRule="auto"/>
+              <w:rPr>
+                <w:rFonts w:asciiTheme="majorHAnsi" w:eastAsia="Arial" w:hAnsiTheme="majorHAnsi" w:cstheme="majorHAnsi"/>
+              </w:rPr>
+            </w:pPr>
+          </w:p>
+          <w:p>
+            <w:pPr>
+              <w:pStyle w:val="Normal1"/>
+              <w:spacing w:after="0" w:line="240" w:lineRule="auto"/>
+              <w:rPr>
+                <w:rFonts w:asciiTheme="majorHAnsi" w:eastAsia="Arial" w:hAnsiTheme="majorHAnsi" w:cstheme="majorHAnsi"/>
+              </w:rPr>
+            </w:pPr>
+            <w:r>
+              <w:rPr>
+                <w:rFonts w:asciiTheme="majorHAnsi" w:eastAsia="Arial" w:hAnsiTheme="majorHAnsi" w:cstheme="majorHAnsi"/>
+              </w:rPr>
+              <w:t xml:space="preserve">1.- </w:t>
+            </w:r>
+            <w:r>
+              <w:rPr>
+                <w:rFonts w:asciiTheme="majorHAnsi" w:eastAsia="Arial" w:hAnsiTheme="majorHAnsi" w:cstheme="majorHAnsi"/>
+              </w:rPr>
+              <w:t>Validar datos de entrada.</w:t>
+            </w:r>
+          </w:p>
+          <w:p>
+            <w:pPr>
+              <w:pStyle w:val="Normal1"/>
+              <w:spacing w:after="0" w:line="240" w:lineRule="auto"/>
+              <w:rPr>
+                <w:rFonts w:asciiTheme="majorHAnsi" w:eastAsia="Arial" w:hAnsiTheme="majorHAnsi" w:cstheme="majorHAnsi"/>
+              </w:rPr>
+            </w:pPr>
+            <w:r>
+              <w:rPr>
+                <w:rFonts w:asciiTheme="majorHAnsi" w:eastAsia="Arial" w:hAnsiTheme="majorHAnsi" w:cstheme="majorHAnsi"/>
+              </w:rPr>
+              <w:t xml:space="preserve">2.- </w:t>
+            </w:r>
+            <w:r>
+              <w:rPr>
+                <w:rFonts w:asciiTheme="majorHAnsi" w:eastAsia="Arial" w:hAnsiTheme="majorHAnsi" w:cstheme="majorHAnsi"/>
+              </w:rPr>
+              <w:t>Organizar el código de manera modular.</w:t>
+            </w:r>
+          </w:p>
+          <w:p>
+            <w:pPr>
+              <w:pStyle w:val="Normal1"/>
               <w:rPr>
                 <w:rFonts w:asciiTheme="majorHAnsi" w:hAnsiTheme="majorHAnsi" w:cstheme="majorHAnsi"/>
                 <w:highlight w:val="yellow"/>
@@ -1121,7 +1185,13 @@
               <w:rPr>
                 <w:rFonts w:asciiTheme="majorHAnsi" w:eastAsia="Arial" w:hAnsiTheme="majorHAnsi" w:cstheme="majorHAnsi"/>
               </w:rPr>
-              <w:t>Se practicará y se aprenderá el uso de los vectores y las matrices.</w:t>
+              <w:t xml:space="preserve">3.- </w:t>
+            </w:r>
+            <w:r>
+              <w:rPr>
+                <w:rFonts w:asciiTheme="majorHAnsi" w:eastAsia="Arial" w:hAnsiTheme="majorHAnsi" w:cstheme="majorHAnsi"/>
+              </w:rPr>
+              <w:t>Manejar excepciones y errores sin interrupciones inesperadas.</w:t>
             </w:r>
           </w:p>
         </w:tc>
@@ -1225,7 +1295,7 @@
               <w:pStyle w:val="Normal1"/>
             </w:pPr>
             <w:r>
-              <w:t>Vectores:</w:t>
+              <w:t>Cadenas:</w:t>
             </w:r>
           </w:p>
           <w:p>
@@ -1237,9 +1307,27 @@
                 <w:rPr>
                   <w:rStyle w:val="Hipervnculo"/>
                 </w:rPr>
-                <w:t>https://info64.ro/en/Vectors/</w:t>
+                <w:t>https://www.programiz.com/c-programming/c-strings</w:t>
               </w:r>
             </w:hyperlink>
+          </w:p>
+          <w:p>
+            <w:pPr>
+              <w:pStyle w:val="Normal1"/>
+            </w:pPr>
+          </w:p>
+          <w:p>
+            <w:pPr>
+              <w:pStyle w:val="Normal1"/>
+            </w:pPr>
+            <w:proofErr w:type="spellStart"/>
+            <w:r>
+              <w:t>Structs</w:t>
+            </w:r>
+            <w:proofErr w:type="spellEnd"/>
+            <w:r>
+              <w:t>:</w:t>
+            </w:r>
           </w:p>
           <w:p>
             <w:pPr>
@@ -1250,7 +1338,7 @@
                 <w:rPr>
                   <w:rStyle w:val="Hipervnculo"/>
                 </w:rPr>
-                <w:t>https://es.wikibooks.org/wiki/Programaci%C3%B3n_en_C/Vectores</w:t>
+                <w:t>https://www.geeksforgeeks.org/structures-c/</w:t>
               </w:r>
             </w:hyperlink>
           </w:p>
@@ -1258,8 +1346,13 @@
             <w:pPr>
               <w:pStyle w:val="Normal1"/>
             </w:pPr>
-            <w:r>
-              <w:t>Matrices:</w:t>
+          </w:p>
+          <w:p>
+            <w:pPr>
+              <w:pStyle w:val="Normal1"/>
+            </w:pPr>
+            <w:r>
+              <w:t>Funciones:</w:t>
             </w:r>
           </w:p>
           <w:p>
@@ -1271,20 +1364,7 @@
                 <w:rPr>
                   <w:rStyle w:val="Hipervnculo"/>
                 </w:rPr>
-                <w:t>https://beginnersbook.com/2014/01/2d-arrays-in-c-example/</w:t>
-              </w:r>
-            </w:hyperlink>
-          </w:p>
-          <w:p>
-            <w:pPr>
-              <w:pStyle w:val="Normal1"/>
-            </w:pPr>
-            <w:hyperlink r:id="rId10" w:history="1">
-              <w:r>
-                <w:rPr>
-                  <w:rStyle w:val="Hipervnculo"/>
-                </w:rPr>
-                <w:t>https://www.programiz.com/c-programming/c-multi-dimensional-arrays</w:t>
+                <w:t>https://www.w3schools.com/c/c_functions.php</w:t>
               </w:r>
             </w:hyperlink>
           </w:p>
@@ -1389,168 +1469,249 @@
           </w:tcPr>
           <w:p>
             <w:pPr>
-              <w:pStyle w:val="Normal1"/>
-              <w:rPr>
-                <w:b/>
-                <w:bCs/>
-              </w:rPr>
-            </w:pPr>
-            <w:r>
-              <w:rPr>
-                <w:b/>
-                <w:bCs/>
-              </w:rPr>
-              <w:t xml:space="preserve">Realiza programa en C el programa deberá tener el siguiente menú. </w:t>
-            </w:r>
-          </w:p>
-          <w:p>
-            <w:pPr>
-              <w:pStyle w:val="Normal1"/>
-            </w:pPr>
-          </w:p>
-          <w:p>
-            <w:pPr>
-              <w:pStyle w:val="Normal1"/>
-              <w:rPr>
-                <w:b/>
-                <w:bCs/>
-              </w:rPr>
-            </w:pPr>
-            <w:r>
-              <w:rPr>
-                <w:b/>
-                <w:bCs/>
-              </w:rPr>
-              <w:t>MENÚ</w:t>
-            </w:r>
-          </w:p>
-          <w:p>
-            <w:pPr>
-              <w:pStyle w:val="Normal1"/>
-            </w:pPr>
-            <w:r>
-              <w:rPr>
-                <w:b/>
-                <w:bCs/>
-              </w:rPr>
-              <w:t>1.-</w:t>
-            </w:r>
-            <w:r>
-              <w:t xml:space="preserve"> </w:t>
-            </w:r>
-            <w:r>
-              <w:t>LLENAR VECTOR</w:t>
-            </w:r>
-          </w:p>
-          <w:p>
-            <w:pPr>
-              <w:pStyle w:val="Normal1"/>
-            </w:pPr>
-            <w:r>
-              <w:rPr>
-                <w:b/>
-                <w:bCs/>
-              </w:rPr>
-              <w:t>2.-</w:t>
-            </w:r>
-            <w:r>
-              <w:t xml:space="preserve"> LLENAR </w:t>
-            </w:r>
-            <w:r>
-              <w:t>MATRIZ</w:t>
-            </w:r>
-          </w:p>
-          <w:p>
-            <w:pPr>
-              <w:pStyle w:val="Normal1"/>
-            </w:pPr>
-            <w:r>
-              <w:rPr>
-                <w:b/>
-                <w:bCs/>
-              </w:rPr>
-              <w:t>3.-</w:t>
-            </w:r>
-            <w:r>
-              <w:t xml:space="preserve"> </w:t>
-            </w:r>
-            <w:r>
-              <w:t>IMPRIMIR VECTOR</w:t>
-            </w:r>
-          </w:p>
-          <w:p>
-            <w:pPr>
-              <w:pStyle w:val="Normal1"/>
-            </w:pPr>
-            <w:r>
-              <w:rPr>
-                <w:b/>
-                <w:bCs/>
-              </w:rPr>
-              <w:t>4.-</w:t>
-            </w:r>
-            <w:r>
-              <w:t xml:space="preserve"> IMPRIMIR </w:t>
-            </w:r>
-            <w:r>
-              <w:t>MATRIZ</w:t>
-            </w:r>
-          </w:p>
-          <w:p>
-            <w:pPr>
-              <w:pStyle w:val="Normal1"/>
-            </w:pPr>
-            <w:r>
-              <w:rPr>
-                <w:b/>
-                <w:bCs/>
-              </w:rPr>
-              <w:t>5.-</w:t>
-            </w:r>
-            <w:r>
-              <w:t xml:space="preserve"> </w:t>
-            </w:r>
-            <w:r>
-              <w:t>ORDENAR VECTOR</w:t>
-            </w:r>
-          </w:p>
-          <w:p>
-            <w:pPr>
-              <w:pStyle w:val="Normal1"/>
-            </w:pPr>
-            <w:r>
-              <w:rPr>
-                <w:b/>
-                <w:bCs/>
-              </w:rPr>
-              <w:t>6.-</w:t>
-            </w:r>
-            <w:r>
-              <w:t xml:space="preserve"> </w:t>
-            </w:r>
-            <w:r>
-              <w:t>BUSCAR VALOR EN VECTOR</w:t>
-            </w:r>
-          </w:p>
-          <w:p>
-            <w:pPr>
-              <w:pStyle w:val="Normal1"/>
-            </w:pPr>
-            <w:r>
-              <w:rPr>
-                <w:b/>
-                <w:bCs/>
-              </w:rPr>
-              <w:t>0.-</w:t>
-            </w:r>
-            <w:r>
-              <w:t xml:space="preserve"> SALIR</w:t>
-            </w:r>
-          </w:p>
-          <w:p>
-            <w:pPr>
-              <w:pStyle w:val="Normal1"/>
-            </w:pPr>
+              <w:pStyle w:val="Ttulo4"/>
+              <w:shd w:val="clear" w:color="auto" w:fill="FFFFFF"/>
+              <w:spacing w:before="0" w:after="0" w:line="276" w:lineRule="auto"/>
+              <w:rPr>
+                <w:rStyle w:val="Textoennegrita"/>
+                <w:rFonts w:ascii="Arial" w:hAnsi="Arial" w:cs="Arial"/>
+                <w:b/>
+                <w:bCs w:val="0"/>
+                <w:sz w:val="48"/>
+                <w:szCs w:val="48"/>
+              </w:rPr>
+            </w:pPr>
+            <w:r>
+              <w:rPr>
+                <w:rStyle w:val="Textoennegrita"/>
+                <w:rFonts w:ascii="Arial" w:hAnsi="Arial" w:cs="Arial"/>
+                <w:b/>
+                <w:bCs w:val="0"/>
+                <w:sz w:val="48"/>
+                <w:szCs w:val="48"/>
+              </w:rPr>
+              <w:t>CURP</w:t>
+            </w:r>
+          </w:p>
+          <w:p>
+            <w:pPr>
+              <w:pStyle w:val="Normal1"/>
+            </w:pPr>
+          </w:p>
+          <w:p>
+            <w:pPr>
+              <w:pStyle w:val="NormalWeb"/>
+              <w:shd w:val="clear" w:color="auto" w:fill="FFFFFF"/>
+              <w:spacing w:before="0" w:beforeAutospacing="0" w:after="0" w:afterAutospacing="0"/>
+              <w:rPr>
+                <w:rFonts w:ascii="Open Sans" w:hAnsi="Open Sans" w:cs="Open Sans"/>
+                <w:color w:val="262626"/>
+                <w:sz w:val="21"/>
+                <w:szCs w:val="21"/>
+                <w:lang w:val="es-MX"/>
+              </w:rPr>
+            </w:pPr>
+            <w:r>
+              <w:rPr>
+                <w:rFonts w:ascii="Arial" w:hAnsi="Arial" w:cs="Arial"/>
+                <w:color w:val="262626"/>
+                <w:sz w:val="21"/>
+                <w:szCs w:val="21"/>
+                <w:lang w:val="es-MX"/>
+              </w:rPr>
+              <w:t>Realiza un programa que sirva para generar el </w:t>
+            </w:r>
+            <w:r>
+              <w:rPr>
+                <w:rStyle w:val="Textoennegrita"/>
+                <w:rFonts w:ascii="Arial" w:hAnsi="Arial" w:cs="Arial"/>
+                <w:color w:val="262626"/>
+                <w:sz w:val="21"/>
+                <w:szCs w:val="21"/>
+                <w:lang w:val="es-MX"/>
+              </w:rPr>
+              <w:t>CURP</w:t>
+            </w:r>
+            <w:r>
+              <w:rPr>
+                <w:rFonts w:ascii="Arial" w:hAnsi="Arial" w:cs="Arial"/>
+                <w:color w:val="262626"/>
+                <w:sz w:val="21"/>
+                <w:szCs w:val="21"/>
+                <w:lang w:val="es-MX"/>
+              </w:rPr>
+              <w:t> de una persona. </w:t>
+            </w:r>
+          </w:p>
+          <w:p>
+            <w:pPr>
+              <w:pStyle w:val="NormalWeb"/>
+              <w:shd w:val="clear" w:color="auto" w:fill="FFFFFF"/>
+              <w:spacing w:before="0" w:beforeAutospacing="0" w:after="0" w:afterAutospacing="0"/>
+              <w:rPr>
+                <w:rFonts w:ascii="Open Sans" w:hAnsi="Open Sans" w:cs="Open Sans"/>
+                <w:color w:val="262626"/>
+                <w:sz w:val="21"/>
+                <w:szCs w:val="21"/>
+                <w:lang w:val="es-MX"/>
+              </w:rPr>
+            </w:pPr>
+            <w:r>
+              <w:rPr>
+                <w:rFonts w:ascii="Arial" w:hAnsi="Arial" w:cs="Arial"/>
+                <w:color w:val="262626"/>
+                <w:sz w:val="21"/>
+                <w:szCs w:val="21"/>
+                <w:lang w:val="es-MX"/>
+              </w:rPr>
+              <w:t>El programa debe pedir los datos al usuario, generar, almacenar en una cadena y desplegar el CURP. </w:t>
+            </w:r>
+          </w:p>
+          <w:p>
+            <w:pPr>
+              <w:pStyle w:val="NormalWeb"/>
+              <w:shd w:val="clear" w:color="auto" w:fill="FFFFFF"/>
+              <w:spacing w:before="0" w:beforeAutospacing="0" w:after="0" w:afterAutospacing="0"/>
+              <w:rPr>
+                <w:rFonts w:ascii="Open Sans" w:hAnsi="Open Sans" w:cs="Open Sans"/>
+                <w:color w:val="262626"/>
+                <w:sz w:val="21"/>
+                <w:szCs w:val="21"/>
+                <w:lang w:val="es-MX"/>
+              </w:rPr>
+            </w:pPr>
+            <w:r>
+              <w:rPr>
+                <w:rStyle w:val="Textoennegrita"/>
+                <w:rFonts w:ascii="Arial" w:hAnsi="Arial" w:cs="Arial"/>
+                <w:color w:val="262626"/>
+                <w:sz w:val="21"/>
+                <w:szCs w:val="21"/>
+                <w:lang w:val="es-MX"/>
+              </w:rPr>
+              <w:t>El programa deberá repetirse cuantas veces desee el usuario </w:t>
+            </w:r>
+          </w:p>
+          <w:p>
+            <w:pPr>
+              <w:pStyle w:val="NormalWeb"/>
+              <w:shd w:val="clear" w:color="auto" w:fill="FFFFFF"/>
+              <w:spacing w:before="0" w:beforeAutospacing="0" w:after="0" w:afterAutospacing="0"/>
+              <w:rPr>
+                <w:rFonts w:ascii="Open Sans" w:hAnsi="Open Sans" w:cs="Open Sans"/>
+                <w:color w:val="262626"/>
+                <w:sz w:val="21"/>
+                <w:szCs w:val="21"/>
+                <w:lang w:val="es-MX"/>
+              </w:rPr>
+            </w:pPr>
+          </w:p>
+          <w:p>
+            <w:pPr>
+              <w:pStyle w:val="NormalWeb"/>
+              <w:shd w:val="clear" w:color="auto" w:fill="FFFFFF"/>
+              <w:spacing w:before="0" w:beforeAutospacing="0" w:after="0" w:afterAutospacing="0"/>
+              <w:rPr>
+                <w:rFonts w:ascii="Open Sans" w:hAnsi="Open Sans" w:cs="Open Sans"/>
+                <w:sz w:val="21"/>
+                <w:szCs w:val="21"/>
+                <w:lang w:val="es-MX"/>
+              </w:rPr>
+            </w:pPr>
+            <w:r>
+              <w:rPr>
+                <w:rStyle w:val="Textoennegrita"/>
+                <w:rFonts w:ascii="Arial" w:hAnsi="Arial" w:cs="Arial"/>
+                <w:sz w:val="21"/>
+                <w:szCs w:val="21"/>
+                <w:lang w:val="es-MX"/>
+              </w:rPr>
+              <w:t xml:space="preserve">Nota: el programa deberá estar 100% validado, de datos </w:t>
+            </w:r>
+            <w:r>
+              <w:rPr>
+                <w:rStyle w:val="Textoennegrita"/>
+                <w:rFonts w:ascii="Arial" w:hAnsi="Arial" w:cs="Arial"/>
+                <w:sz w:val="21"/>
+                <w:szCs w:val="21"/>
+                <w:lang w:val="es-MX"/>
+              </w:rPr>
+              <w:t>entrada,</w:t>
+            </w:r>
+            <w:r>
+              <w:rPr>
+                <w:rStyle w:val="Textoennegrita"/>
+                <w:rFonts w:ascii="Arial" w:hAnsi="Arial" w:cs="Arial"/>
+                <w:sz w:val="21"/>
+                <w:szCs w:val="21"/>
+                <w:lang w:val="es-MX"/>
+              </w:rPr>
+              <w:t xml:space="preserve"> así como las reglas que </w:t>
+            </w:r>
+            <w:r>
+              <w:rPr>
+                <w:rStyle w:val="Textoennegrita"/>
+                <w:rFonts w:ascii="Arial" w:hAnsi="Arial" w:cs="Arial"/>
+                <w:sz w:val="21"/>
+                <w:szCs w:val="21"/>
+                <w:lang w:val="es-MX"/>
+              </w:rPr>
+              <w:t>y</w:t>
+            </w:r>
+            <w:r>
+              <w:rPr>
+                <w:rStyle w:val="Textoennegrita"/>
+                <w:rFonts w:ascii="Arial" w:hAnsi="Arial" w:cs="Arial"/>
+                <w:sz w:val="21"/>
+                <w:szCs w:val="21"/>
+                <w:lang w:val="es-MX"/>
+              </w:rPr>
+              <w:t xml:space="preserve"> deben </w:t>
+            </w:r>
+            <w:proofErr w:type="spellStart"/>
+            <w:r>
+              <w:rPr>
+                <w:rStyle w:val="Textoennegrita"/>
+                <w:rFonts w:ascii="Arial" w:hAnsi="Arial" w:cs="Arial"/>
+                <w:sz w:val="21"/>
+                <w:szCs w:val="21"/>
+                <w:lang w:val="es-MX"/>
+              </w:rPr>
+              <w:t>cuplir</w:t>
+            </w:r>
+            <w:proofErr w:type="spellEnd"/>
+            <w:r>
+              <w:rPr>
+                <w:rStyle w:val="Textoennegrita"/>
+                <w:rFonts w:ascii="Arial" w:hAnsi="Arial" w:cs="Arial"/>
+                <w:sz w:val="21"/>
+                <w:szCs w:val="21"/>
+                <w:lang w:val="es-MX"/>
+              </w:rPr>
+              <w:t xml:space="preserve"> al generar el </w:t>
+            </w:r>
+            <w:proofErr w:type="spellStart"/>
+            <w:r>
+              <w:rPr>
+                <w:rStyle w:val="Textoennegrita"/>
+                <w:rFonts w:ascii="Arial" w:hAnsi="Arial" w:cs="Arial"/>
+                <w:sz w:val="21"/>
+                <w:szCs w:val="21"/>
+                <w:lang w:val="es-MX"/>
+              </w:rPr>
+              <w:t>curp</w:t>
+            </w:r>
+            <w:proofErr w:type="spellEnd"/>
+            <w:r>
+              <w:rPr>
+                <w:rStyle w:val="Textoennegrita"/>
+                <w:rFonts w:ascii="Arial" w:hAnsi="Arial" w:cs="Arial"/>
+                <w:sz w:val="21"/>
+                <w:szCs w:val="21"/>
+                <w:lang w:val="es-MX"/>
+              </w:rPr>
+              <w:t>.</w:t>
+            </w:r>
           </w:p>
           <w:p>
             <w:pPr>
@@ -1559,21 +1720,6 @@
                 <w:highlight w:val="yellow"/>
               </w:rPr>
             </w:pPr>
-            <w:r>
-              <w:rPr>
-                <w:b/>
-                <w:bCs/>
-              </w:rPr>
-              <w:t>NOTA:</w:t>
-            </w:r>
-            <w:r>
-              <w:t xml:space="preserve"> El programa deberá repetirse cuantas veces lo desee el usuario, Validado el menú con la función </w:t>
-            </w:r>
-            <w:proofErr w:type="spellStart"/>
-            <w:r>
-              <w:t>vali_num</w:t>
-            </w:r>
-            <w:proofErr w:type="spellEnd"/>
           </w:p>
         </w:tc>
       </w:tr>
@@ -1695,34 +1841,26 @@
                 <w:bCs/>
               </w:rPr>
             </w:pPr>
-            <w:r>
+          </w:p>
+          <w:p>
+            <w:pPr>
+              <w:pStyle w:val="Normal1"/>
+              <w:jc w:val="center"/>
               <w:rPr>
                 <w:b/>
                 <w:bCs/>
               </w:rPr>
-              <w:t>1.-</w:t>
-            </w:r>
-          </w:p>
-          <w:p>
-            <w:pPr>
-              <w:pStyle w:val="Normal1"/>
-              <w:jc w:val="center"/>
+            </w:pPr>
+            <w:r>
               <w:rPr>
                 <w:b/>
                 <w:bCs/>
               </w:rPr>
-            </w:pPr>
-            <w:r>
-              <w:rPr>
-                <w:b/>
-                <w:bCs/>
-                <w:noProof/>
-              </w:rPr>
               <w:drawing>
-                <wp:inline distT="0" distB="0" distL="0" distR="0" wp14:anchorId="7244D277" wp14:editId="4A3AF5D7">
-                  <wp:extent cx="5746998" cy="3676650"/>
-                  <wp:effectExtent l="0" t="0" r="6350" b="0"/>
-                  <wp:docPr id="1574282459" name="Imagen 1"/>
+                <wp:inline distT="0" distB="0" distL="0" distR="0" wp14:anchorId="74C22032" wp14:editId="565A22A3">
+                  <wp:extent cx="6163945" cy="5946775"/>
+                  <wp:effectExtent l="0" t="0" r="8255" b="0"/>
+                  <wp:docPr id="449870414" name="Imagen 1"/>
                   <wp:cNvGraphicFramePr>
                     <a:graphicFrameLocks xmlns:a="http://schemas.openxmlformats.org/drawingml/2006/main" noChangeAspect="1"/>
                   </wp:cNvGraphicFramePr>
@@ -1730,33 +1868,23 @@
                     <a:graphicData uri="http://schemas.openxmlformats.org/drawingml/2006/picture">
                       <pic:pic xmlns:pic="http://schemas.openxmlformats.org/drawingml/2006/picture">
                         <pic:nvPicPr>
-                          <pic:cNvPr id="0" name="Picture 2"/>
-                          <pic:cNvPicPr>
-                            <a:picLocks noChangeAspect="1" noChangeArrowheads="1"/>
-                          </pic:cNvPicPr>
+                          <pic:cNvPr id="449870414" name=""/>
+                          <pic:cNvPicPr/>
                         </pic:nvPicPr>
                         <pic:blipFill>
-                          <a:blip r:embed="rId11">
-                            <a:extLst>
-                              <a:ext uri="{28A0092B-C50C-407E-A947-70E740481C1C}">
-                                <a14:useLocalDpi xmlns:a14="http://schemas.microsoft.com/office/drawing/2010/main" val="0"/>
-                              </a:ext>
-                            </a:extLst>
-                          </a:blip>
-                          <a:srcRect/>
+                          <a:blip r:embed="rId10"/>
                           <a:stretch>
                             <a:fillRect/>
                           </a:stretch>
                         </pic:blipFill>
-                        <pic:spPr bwMode="auto">
+                        <pic:spPr>
                           <a:xfrm>
                             <a:off x="0" y="0"/>
-                            <a:ext cx="5752567" cy="3680213"/>
+                            <a:ext cx="6163945" cy="5946775"/>
                           </a:xfrm>
                           <a:prstGeom prst="rect">
                             <a:avLst/>
                           </a:prstGeom>
-                          <a:noFill/>
                         </pic:spPr>
                       </pic:pic>
                     </a:graphicData>
@@ -1774,44 +1902,16 @@
                 <w:bCs/>
               </w:rPr>
             </w:pPr>
-          </w:p>
-          <w:p>
-            <w:pPr>
-              <w:pStyle w:val="Normal1"/>
-              <w:jc w:val="center"/>
+            <w:r>
               <w:rPr>
                 <w:b/>
                 <w:bCs/>
               </w:rPr>
-            </w:pPr>
-            <w:r>
-              <w:rPr>
-                <w:b/>
-                <w:bCs/>
-              </w:rPr>
-              <w:t>2.-</w:t>
-            </w:r>
-          </w:p>
-          <w:p>
-            <w:pPr>
-              <w:pStyle w:val="Normal1"/>
-              <w:jc w:val="center"/>
-              <w:rPr>
-                <w:b/>
-                <w:bCs/>
-              </w:rPr>
-            </w:pPr>
-            <w:r>
-              <w:rPr>
-                <w:b/>
-                <w:bCs/>
-                <w:noProof/>
-              </w:rPr>
               <w:drawing>
-                <wp:inline distT="0" distB="0" distL="0" distR="0" wp14:anchorId="1AFB06D9" wp14:editId="739DDD77">
-                  <wp:extent cx="6135307" cy="2447925"/>
-                  <wp:effectExtent l="0" t="0" r="0" b="0"/>
-                  <wp:docPr id="1764481414" name="Imagen 1"/>
+                <wp:inline distT="0" distB="0" distL="0" distR="0" wp14:anchorId="210D2338" wp14:editId="100CE84C">
+                  <wp:extent cx="6163945" cy="6777990"/>
+                  <wp:effectExtent l="0" t="0" r="8255" b="3810"/>
+                  <wp:docPr id="276301651" name="Imagen 1"/>
                   <wp:cNvGraphicFramePr>
                     <a:graphicFrameLocks xmlns:a="http://schemas.openxmlformats.org/drawingml/2006/main" noChangeAspect="1"/>
                   </wp:cNvGraphicFramePr>
@@ -1819,7 +1919,48 @@
                     <a:graphicData uri="http://schemas.openxmlformats.org/drawingml/2006/picture">
                       <pic:pic xmlns:pic="http://schemas.openxmlformats.org/drawingml/2006/picture">
                         <pic:nvPicPr>
-                          <pic:cNvPr id="1764481414" name=""/>
+                          <pic:cNvPr id="276301651" name=""/>
+                          <pic:cNvPicPr/>
+                        </pic:nvPicPr>
+                        <pic:blipFill>
+                          <a:blip r:embed="rId11"/>
+                          <a:stretch>
+                            <a:fillRect/>
+                          </a:stretch>
+                        </pic:blipFill>
+                        <pic:spPr>
+                          <a:xfrm>
+                            <a:off x="0" y="0"/>
+                            <a:ext cx="6163945" cy="6777990"/>
+                          </a:xfrm>
+                          <a:prstGeom prst="rect">
+                            <a:avLst/>
+                          </a:prstGeom>
+                        </pic:spPr>
+                      </pic:pic>
+                    </a:graphicData>
+                  </a:graphic>
+                </wp:inline>
+              </w:drawing>
+            </w:r>
+            <w:r>
+              <w:rPr>
+                <w:b/>
+                <w:bCs/>
+              </w:rPr>
+              <w:drawing>
+                <wp:inline distT="0" distB="0" distL="0" distR="0" wp14:anchorId="1517AB0F" wp14:editId="480A2D93">
+                  <wp:extent cx="6163945" cy="7451725"/>
+                  <wp:effectExtent l="0" t="0" r="8255" b="0"/>
+                  <wp:docPr id="1137607254" name="Imagen 1"/>
+                  <wp:cNvGraphicFramePr>
+                    <a:graphicFrameLocks xmlns:a="http://schemas.openxmlformats.org/drawingml/2006/main" noChangeAspect="1"/>
+                  </wp:cNvGraphicFramePr>
+                  <a:graphic xmlns:a="http://schemas.openxmlformats.org/drawingml/2006/main">
+                    <a:graphicData uri="http://schemas.openxmlformats.org/drawingml/2006/picture">
+                      <pic:pic xmlns:pic="http://schemas.openxmlformats.org/drawingml/2006/picture">
+                        <pic:nvPicPr>
+                          <pic:cNvPr id="1137607254" name=""/>
                           <pic:cNvPicPr/>
                         </pic:nvPicPr>
                         <pic:blipFill>
@@ -1831,7 +1972,7 @@
                         <pic:spPr>
                           <a:xfrm>
                             <a:off x="0" y="0"/>
-                            <a:ext cx="6141615" cy="2450442"/>
+                            <a:ext cx="6163945" cy="7451725"/>
                           </a:xfrm>
                           <a:prstGeom prst="rect">
                             <a:avLst/>
@@ -1843,16 +1984,6 @@
                 </wp:inline>
               </w:drawing>
             </w:r>
-          </w:p>
-          <w:p>
-            <w:pPr>
-              <w:pStyle w:val="Normal1"/>
-              <w:jc w:val="center"/>
-              <w:rPr>
-                <w:b/>
-                <w:bCs/>
-              </w:rPr>
-            </w:pPr>
           </w:p>
         </w:tc>
       </w:tr>
@@ -1880,29 +2011,11 @@
                 <w:b/>
                 <w:bCs/>
               </w:rPr>
-              <w:t>3.-</w:t>
-            </w:r>
-          </w:p>
-          <w:p>
-            <w:pPr>
-              <w:pStyle w:val="Normal1"/>
-              <w:jc w:val="center"/>
-              <w:rPr>
-                <w:b/>
-                <w:bCs/>
-              </w:rPr>
-            </w:pPr>
-            <w:r>
-              <w:rPr>
-                <w:b/>
-                <w:bCs/>
-                <w:noProof/>
-              </w:rPr>
               <w:drawing>
-                <wp:inline distT="0" distB="0" distL="0" distR="0" wp14:anchorId="048FEC68" wp14:editId="7DC05BDB">
-                  <wp:extent cx="6065043" cy="2695575"/>
-                  <wp:effectExtent l="0" t="0" r="0" b="0"/>
-                  <wp:docPr id="499569355" name="Imagen 1"/>
+                <wp:inline distT="0" distB="0" distL="0" distR="0" wp14:anchorId="54FD752F" wp14:editId="1A856C5D">
+                  <wp:extent cx="5774055" cy="8258175"/>
+                  <wp:effectExtent l="0" t="0" r="0" b="9525"/>
+                  <wp:docPr id="1956945839" name="Imagen 1"/>
                   <wp:cNvGraphicFramePr>
                     <a:graphicFrameLocks xmlns:a="http://schemas.openxmlformats.org/drawingml/2006/main" noChangeAspect="1"/>
                   </wp:cNvGraphicFramePr>
@@ -1910,7 +2023,7 @@
                     <a:graphicData uri="http://schemas.openxmlformats.org/drawingml/2006/picture">
                       <pic:pic xmlns:pic="http://schemas.openxmlformats.org/drawingml/2006/picture">
                         <pic:nvPicPr>
-                          <pic:cNvPr id="499569355" name=""/>
+                          <pic:cNvPr id="1956945839" name=""/>
                           <pic:cNvPicPr/>
                         </pic:nvPicPr>
                         <pic:blipFill>
@@ -1922,7 +2035,7 @@
                         <pic:spPr>
                           <a:xfrm>
                             <a:off x="0" y="0"/>
-                            <a:ext cx="6069958" cy="2697760"/>
+                            <a:ext cx="5774055" cy="8258175"/>
                           </a:xfrm>
                           <a:prstGeom prst="rect">
                             <a:avLst/>
@@ -1944,44 +2057,16 @@
                 <w:bCs/>
               </w:rPr>
             </w:pPr>
-          </w:p>
-          <w:p>
-            <w:pPr>
-              <w:pStyle w:val="Normal1"/>
-              <w:jc w:val="center"/>
+            <w:r>
               <w:rPr>
                 <w:b/>
                 <w:bCs/>
               </w:rPr>
-            </w:pPr>
-            <w:r>
-              <w:rPr>
-                <w:b/>
-                <w:bCs/>
-              </w:rPr>
-              <w:t>4.-</w:t>
-            </w:r>
-          </w:p>
-          <w:p>
-            <w:pPr>
-              <w:pStyle w:val="Normal1"/>
-              <w:jc w:val="center"/>
-              <w:rPr>
-                <w:b/>
-                <w:bCs/>
-              </w:rPr>
-            </w:pPr>
-            <w:r>
-              <w:rPr>
-                <w:b/>
-                <w:bCs/>
-                <w:noProof/>
-              </w:rPr>
               <w:drawing>
-                <wp:inline distT="0" distB="0" distL="0" distR="0" wp14:anchorId="4FB76D01" wp14:editId="4ADD8DBD">
-                  <wp:extent cx="6163945" cy="2670175"/>
+                <wp:inline distT="0" distB="0" distL="0" distR="0" wp14:anchorId="5F87264D" wp14:editId="5ED54AFC">
+                  <wp:extent cx="6163945" cy="1945640"/>
                   <wp:effectExtent l="0" t="0" r="8255" b="0"/>
-                  <wp:docPr id="270213995" name="Imagen 1"/>
+                  <wp:docPr id="1617868488" name="Imagen 1"/>
                   <wp:cNvGraphicFramePr>
                     <a:graphicFrameLocks xmlns:a="http://schemas.openxmlformats.org/drawingml/2006/main" noChangeAspect="1"/>
                   </wp:cNvGraphicFramePr>
@@ -1989,7 +2074,7 @@
                     <a:graphicData uri="http://schemas.openxmlformats.org/drawingml/2006/picture">
                       <pic:pic xmlns:pic="http://schemas.openxmlformats.org/drawingml/2006/picture">
                         <pic:nvPicPr>
-                          <pic:cNvPr id="270213995" name=""/>
+                          <pic:cNvPr id="1617868488" name=""/>
                           <pic:cNvPicPr/>
                         </pic:nvPicPr>
                         <pic:blipFill>
@@ -2001,7 +2086,7 @@
                         <pic:spPr>
                           <a:xfrm>
                             <a:off x="0" y="0"/>
-                            <a:ext cx="6163945" cy="2670175"/>
+                            <a:ext cx="6163945" cy="1945640"/>
                           </a:xfrm>
                           <a:prstGeom prst="rect">
                             <a:avLst/>
@@ -2033,154 +2118,16 @@
                 <w:bCs/>
               </w:rPr>
             </w:pPr>
-          </w:p>
-          <w:p>
-            <w:pPr>
-              <w:pStyle w:val="Normal1"/>
-              <w:jc w:val="center"/>
+            <w:r>
               <w:rPr>
                 <w:b/>
                 <w:bCs/>
               </w:rPr>
-            </w:pPr>
-          </w:p>
-          <w:p>
-            <w:pPr>
-              <w:pStyle w:val="Normal1"/>
-              <w:jc w:val="center"/>
-              <w:rPr>
-                <w:b/>
-                <w:bCs/>
-              </w:rPr>
-            </w:pPr>
-          </w:p>
-          <w:p>
-            <w:pPr>
-              <w:pStyle w:val="Normal1"/>
-              <w:jc w:val="center"/>
-              <w:rPr>
-                <w:b/>
-                <w:bCs/>
-              </w:rPr>
-            </w:pPr>
-          </w:p>
-          <w:p>
-            <w:pPr>
-              <w:pStyle w:val="Normal1"/>
-              <w:jc w:val="center"/>
-              <w:rPr>
-                <w:b/>
-                <w:bCs/>
-              </w:rPr>
-            </w:pPr>
-          </w:p>
-          <w:p>
-            <w:pPr>
-              <w:pStyle w:val="Normal1"/>
-              <w:jc w:val="center"/>
-              <w:rPr>
-                <w:b/>
-                <w:bCs/>
-              </w:rPr>
-            </w:pPr>
-          </w:p>
-          <w:p>
-            <w:pPr>
-              <w:pStyle w:val="Normal1"/>
-              <w:jc w:val="center"/>
-              <w:rPr>
-                <w:b/>
-                <w:bCs/>
-              </w:rPr>
-            </w:pPr>
-          </w:p>
-          <w:p>
-            <w:pPr>
-              <w:pStyle w:val="Normal1"/>
-              <w:jc w:val="center"/>
-              <w:rPr>
-                <w:b/>
-                <w:bCs/>
-              </w:rPr>
-            </w:pPr>
-          </w:p>
-          <w:p>
-            <w:pPr>
-              <w:pStyle w:val="Normal1"/>
-              <w:jc w:val="center"/>
-              <w:rPr>
-                <w:b/>
-                <w:bCs/>
-              </w:rPr>
-            </w:pPr>
-          </w:p>
-          <w:p>
-            <w:pPr>
-              <w:pStyle w:val="Normal1"/>
-              <w:jc w:val="center"/>
-              <w:rPr>
-                <w:b/>
-                <w:bCs/>
-              </w:rPr>
-            </w:pPr>
-          </w:p>
-          <w:p>
-            <w:pPr>
-              <w:pStyle w:val="Normal1"/>
-              <w:jc w:val="center"/>
-              <w:rPr>
-                <w:b/>
-                <w:bCs/>
-              </w:rPr>
-            </w:pPr>
-          </w:p>
-          <w:p>
-            <w:pPr>
-              <w:pStyle w:val="Normal1"/>
-              <w:jc w:val="center"/>
-              <w:rPr>
-                <w:b/>
-                <w:bCs/>
-              </w:rPr>
-            </w:pPr>
-          </w:p>
-          <w:p>
-            <w:pPr>
-              <w:pStyle w:val="Normal1"/>
-              <w:jc w:val="center"/>
-              <w:rPr>
-                <w:b/>
-                <w:bCs/>
-              </w:rPr>
-            </w:pPr>
-            <w:r>
-              <w:rPr>
-                <w:b/>
-                <w:bCs/>
-              </w:rPr>
-              <w:t>5.-</w:t>
-            </w:r>
-          </w:p>
-          <w:p>
-            <w:pPr>
-              <w:pStyle w:val="Normal1"/>
-              <w:jc w:val="center"/>
-              <w:rPr>
-                <w:b/>
-                <w:bCs/>
-              </w:rPr>
-            </w:pPr>
-            <w:r>
-              <w:rPr>
-                <w:b/>
-                <w:bCs/>
-                <w:noProof/>
-              </w:rPr>
               <w:drawing>
-                <wp:inline distT="0" distB="0" distL="0" distR="0" wp14:anchorId="05391696" wp14:editId="1424DD1C">
-                  <wp:extent cx="5034019" cy="3390900"/>
-                  <wp:effectExtent l="0" t="0" r="0" b="0"/>
-                  <wp:docPr id="1990532582" name="Imagen 1"/>
+                <wp:inline distT="0" distB="0" distL="0" distR="0" wp14:anchorId="44C4EA64" wp14:editId="5160E3EE">
+                  <wp:extent cx="6163945" cy="1940560"/>
+                  <wp:effectExtent l="0" t="0" r="8255" b="2540"/>
+                  <wp:docPr id="1699352391" name="Imagen 1"/>
                   <wp:cNvGraphicFramePr>
                     <a:graphicFrameLocks xmlns:a="http://schemas.openxmlformats.org/drawingml/2006/main" noChangeAspect="1"/>
                   </wp:cNvGraphicFramePr>
@@ -2188,7 +2135,7 @@
                     <a:graphicData uri="http://schemas.openxmlformats.org/drawingml/2006/picture">
                       <pic:pic xmlns:pic="http://schemas.openxmlformats.org/drawingml/2006/picture">
                         <pic:nvPicPr>
-                          <pic:cNvPr id="1990532582" name=""/>
+                          <pic:cNvPr id="1699352391" name=""/>
                           <pic:cNvPicPr/>
                         </pic:nvPicPr>
                         <pic:blipFill>
@@ -2200,7 +2147,7 @@
                         <pic:spPr>
                           <a:xfrm>
                             <a:off x="0" y="0"/>
-                            <a:ext cx="5053423" cy="3403971"/>
+                            <a:ext cx="6163945" cy="1940560"/>
                           </a:xfrm>
                           <a:prstGeom prst="rect">
                             <a:avLst/>
@@ -2212,95 +2159,6 @@
                 </wp:inline>
               </w:drawing>
             </w:r>
-          </w:p>
-          <w:p>
-            <w:pPr>
-              <w:pStyle w:val="Normal1"/>
-              <w:jc w:val="center"/>
-              <w:rPr>
-                <w:b/>
-                <w:bCs/>
-              </w:rPr>
-            </w:pPr>
-          </w:p>
-          <w:p>
-            <w:pPr>
-              <w:pStyle w:val="Normal1"/>
-              <w:jc w:val="center"/>
-              <w:rPr>
-                <w:b/>
-                <w:bCs/>
-              </w:rPr>
-            </w:pPr>
-            <w:r>
-              <w:rPr>
-                <w:b/>
-                <w:bCs/>
-              </w:rPr>
-              <w:t>6.-</w:t>
-            </w:r>
-          </w:p>
-          <w:p>
-            <w:pPr>
-              <w:pStyle w:val="Normal1"/>
-              <w:jc w:val="center"/>
-              <w:rPr>
-                <w:b/>
-                <w:bCs/>
-              </w:rPr>
-            </w:pPr>
-            <w:r>
-              <w:rPr>
-                <w:b/>
-                <w:bCs/>
-                <w:noProof/>
-              </w:rPr>
-              <w:drawing>
-                <wp:inline distT="0" distB="0" distL="0" distR="0" wp14:anchorId="43FA40A8" wp14:editId="15405A11">
-                  <wp:extent cx="6158936" cy="2990850"/>
-                  <wp:effectExtent l="0" t="0" r="0" b="0"/>
-                  <wp:docPr id="1423518580" name="Imagen 1"/>
-                  <wp:cNvGraphicFramePr>
-                    <a:graphicFrameLocks xmlns:a="http://schemas.openxmlformats.org/drawingml/2006/main" noChangeAspect="1"/>
-                  </wp:cNvGraphicFramePr>
-                  <a:graphic xmlns:a="http://schemas.openxmlformats.org/drawingml/2006/main">
-                    <a:graphicData uri="http://schemas.openxmlformats.org/drawingml/2006/picture">
-                      <pic:pic xmlns:pic="http://schemas.openxmlformats.org/drawingml/2006/picture">
-                        <pic:nvPicPr>
-                          <pic:cNvPr id="1423518580" name=""/>
-                          <pic:cNvPicPr/>
-                        </pic:nvPicPr>
-                        <pic:blipFill>
-                          <a:blip r:embed="rId16"/>
-                          <a:stretch>
-                            <a:fillRect/>
-                          </a:stretch>
-                        </pic:blipFill>
-                        <pic:spPr>
-                          <a:xfrm>
-                            <a:off x="0" y="0"/>
-                            <a:ext cx="6163807" cy="2993215"/>
-                          </a:xfrm>
-                          <a:prstGeom prst="rect">
-                            <a:avLst/>
-                          </a:prstGeom>
-                        </pic:spPr>
-                      </pic:pic>
-                    </a:graphicData>
-                  </a:graphic>
-                </wp:inline>
-              </w:drawing>
-            </w:r>
-          </w:p>
-          <w:p>
-            <w:pPr>
-              <w:pStyle w:val="Normal1"/>
-              <w:jc w:val="center"/>
-              <w:rPr>
-                <w:b/>
-                <w:bCs/>
-              </w:rPr>
-            </w:pPr>
           </w:p>
         </w:tc>
       </w:tr>
@@ -3006,12 +2864,12 @@
       </w:pPr>
     </w:p>
     <w:sectPr>
-      <w:headerReference w:type="even" r:id="rId17"/>
-      <w:headerReference w:type="default" r:id="rId18"/>
-      <w:footerReference w:type="even" r:id="rId19"/>
-      <w:footerReference w:type="default" r:id="rId20"/>
-      <w:headerReference w:type="first" r:id="rId21"/>
-      <w:footerReference w:type="first" r:id="rId22"/>
+      <w:headerReference w:type="even" r:id="rId16"/>
+      <w:headerReference w:type="default" r:id="rId17"/>
+      <w:footerReference w:type="even" r:id="rId18"/>
+      <w:footerReference w:type="default" r:id="rId19"/>
+      <w:headerReference w:type="first" r:id="rId20"/>
+      <w:footerReference w:type="first" r:id="rId21"/>
       <w:type w:val="continuous"/>
       <w:pgSz w:w="12240" w:h="15840"/>
       <w:pgMar w:top="1701" w:right="1134" w:bottom="1134" w:left="1134" w:header="284" w:footer="567" w:gutter="0"/>
@@ -4357,6 +4215,33 @@
       <w:shd w:val="clear" w:color="auto" w:fill="E1DFDD"/>
     </w:rPr>
   </w:style>
+  <w:style w:type="paragraph" w:styleId="NormalWeb">
+    <w:name w:val="Normal (Web)"/>
+    <w:basedOn w:val="Normal"/>
+    <w:uiPriority w:val="99"/>
+    <w:semiHidden/>
+    <w:unhideWhenUsed/>
+    <w:rsid w:val="00B25335"/>
+    <w:pPr>
+      <w:spacing w:before="100" w:beforeAutospacing="1" w:after="100" w:afterAutospacing="1" w:line="240" w:lineRule="auto"/>
+      <w:jc w:val="left"/>
+    </w:pPr>
+    <w:rPr>
+      <w:rFonts w:ascii="Times New Roman" w:eastAsia="Times New Roman" w:hAnsi="Times New Roman" w:cs="Times New Roman"/>
+      <w:lang w:val="en-US"/>
+    </w:rPr>
+  </w:style>
+  <w:style w:type="character" w:styleId="Textoennegrita">
+    <w:name w:val="Strong"/>
+    <w:basedOn w:val="Fuentedeprrafopredeter"/>
+    <w:uiPriority w:val="22"/>
+    <w:qFormat/>
+    <w:rsid w:val="00B25335"/>
+    <w:rPr>
+      <w:b/>
+      <w:bCs/>
+    </w:rPr>
+  </w:style>
 </w:styles>
 </file>
 

</xml_diff>